<commit_message>
Finished up some stuff
</commit_message>
<xml_diff>
--- a/milestone1.docx
+++ b/milestone1.docx
@@ -87,11 +87,863 @@
           <w:lang w:val="en-US"/>
         </w:rPr>
       </w:pPr>
-      <w:r>
-        <w:rPr>
-          <w:lang w:val="en-US"/>
-        </w:rPr>
-        <w:t>Again, I went through the pandas API and utilized Jupyter Notebook to construct visual representations of the data for the tasks specified. I generated and analyzed histograms and scatter plots, as well as a table displaying the amount of NaN values for each column. For certain histograms, I used a log based graph to better visualize the data, as using a regular histogram schema was not very useful due to the scale of data from specific countries (e.g., India).</w:t>
+      <w:proofErr w:type="gramStart"/>
+      <w:r>
+        <w:rPr>
+          <w:lang w:val="en-US"/>
+        </w:rPr>
+        <w:t>Again</w:t>
+      </w:r>
+      <w:proofErr w:type="gramEnd"/>
+      <w:r>
+        <w:rPr>
+          <w:lang w:val="en-US"/>
+        </w:rPr>
+        <w:t xml:space="preserve"> we</w:t>
+      </w:r>
+      <w:r>
+        <w:rPr>
+          <w:lang w:val="en-US"/>
+        </w:rPr>
+        <w:t xml:space="preserve"> went through the pandas API and utilized </w:t>
+      </w:r>
+      <w:proofErr w:type="spellStart"/>
+      <w:r>
+        <w:rPr>
+          <w:lang w:val="en-US"/>
+        </w:rPr>
+        <w:t>Jupyter</w:t>
+      </w:r>
+      <w:proofErr w:type="spellEnd"/>
+      <w:r>
+        <w:rPr>
+          <w:lang w:val="en-US"/>
+        </w:rPr>
+        <w:t xml:space="preserve"> Notebook to construct visual representations of the data for the tasks specified. </w:t>
+      </w:r>
+      <w:r>
+        <w:rPr>
+          <w:lang w:val="en-US"/>
+        </w:rPr>
+        <w:t>We</w:t>
+      </w:r>
+      <w:r>
+        <w:rPr>
+          <w:lang w:val="en-US"/>
+        </w:rPr>
+        <w:t xml:space="preserve"> generated and analyzed histograms and scatter plots, as well as a table displaying the amount of </w:t>
+      </w:r>
+      <w:proofErr w:type="spellStart"/>
+      <w:r>
+        <w:rPr>
+          <w:lang w:val="en-US"/>
+        </w:rPr>
+        <w:t>NaN</w:t>
+      </w:r>
+      <w:proofErr w:type="spellEnd"/>
+      <w:r>
+        <w:rPr>
+          <w:lang w:val="en-US"/>
+        </w:rPr>
+        <w:t xml:space="preserve"> values for each column. For certain histograms, </w:t>
+      </w:r>
+      <w:r>
+        <w:rPr>
+          <w:lang w:val="en-US"/>
+        </w:rPr>
+        <w:t>we</w:t>
+      </w:r>
+      <w:r>
+        <w:rPr>
+          <w:lang w:val="en-US"/>
+        </w:rPr>
+        <w:t xml:space="preserve"> used a </w:t>
+      </w:r>
+      <w:proofErr w:type="gramStart"/>
+      <w:r>
+        <w:rPr>
+          <w:lang w:val="en-US"/>
+        </w:rPr>
+        <w:t>log based</w:t>
+      </w:r>
+      <w:proofErr w:type="gramEnd"/>
+      <w:r>
+        <w:rPr>
+          <w:lang w:val="en-US"/>
+        </w:rPr>
+        <w:t xml:space="preserve"> graph to better visualize the data, as using a regular histogram schema was not very useful due to the scale of data from specific countries (e.g., India).</w:t>
+      </w:r>
+      <w:r>
+        <w:rPr>
+          <w:lang w:val="en-US"/>
+        </w:rPr>
+        <w:t xml:space="preserve"> </w:t>
+      </w:r>
+    </w:p>
+    <w:p>
+      <w:pPr>
+        <w:rPr>
+          <w:lang w:val="en-US"/>
+        </w:rPr>
+      </w:pPr>
+    </w:p>
+    <w:p>
+      <w:pPr>
+        <w:rPr>
+          <w:lang w:val="en-US"/>
+        </w:rPr>
+      </w:pPr>
+      <w:r>
+        <w:rPr>
+          <w:lang w:val="en-US"/>
+        </w:rPr>
+        <w:t>As a part of 1.5, we did some outlier visualization. We used boxplots to verify that the age attribute had some outliers, and neutralized them in 1.5</w:t>
+      </w:r>
+    </w:p>
+    <w:p>
+      <w:pPr>
+        <w:rPr>
+          <w:lang w:val="en-US"/>
+        </w:rPr>
+      </w:pPr>
+    </w:p>
+    <w:p>
+      <w:pPr>
+        <w:rPr>
+          <w:lang w:val="en-US"/>
+        </w:rPr>
+      </w:pPr>
+      <w:r>
+        <w:rPr>
+          <w:lang w:val="en-US"/>
+        </w:rPr>
+        <w:t>1.4</w:t>
+      </w:r>
+    </w:p>
+    <w:p>
+      <w:pPr>
+        <w:rPr>
+          <w:lang w:val="en-US"/>
+        </w:rPr>
+      </w:pPr>
+      <w:r>
+        <w:rPr>
+          <w:lang w:val="en-US"/>
+        </w:rPr>
+        <w:t>We r</w:t>
+      </w:r>
+      <w:r>
+        <w:rPr>
+          <w:lang w:val="en-US"/>
+        </w:rPr>
+        <w:t>emove</w:t>
+      </w:r>
+      <w:r>
+        <w:rPr>
+          <w:lang w:val="en-US"/>
+        </w:rPr>
+        <w:t>d</w:t>
+      </w:r>
+      <w:r>
+        <w:rPr>
+          <w:lang w:val="en-US"/>
+        </w:rPr>
+        <w:t xml:space="preserve"> missing age/sex values. There is no reasonable way to </w:t>
+      </w:r>
+      <w:r>
+        <w:rPr>
+          <w:lang w:val="en-US"/>
+        </w:rPr>
+        <w:t>impute either of these attributes, and as there are so many rows where both are missing, we decided that any attempts at imputations would lead to non-sensical data. For example, it wouldn’t make any sense to take the “average age” of people in India and assigning this to the age of any missing age attributes. And there is no way to reasonably estimate the sex for a record given the location, country, or outcome of coronavirus.  Since age and sex may be relevant to the disease, rather than removing the age and sex attributes, we removed the rows containing missing age and sex values. On the other hand</w:t>
+      </w:r>
+      <w:r>
+        <w:rPr>
+          <w:lang w:val="en-US"/>
+        </w:rPr>
+        <w:t xml:space="preserve">, the additional information attribute was entire removed, as it is </w:t>
+      </w:r>
+      <w:r>
+        <w:rPr>
+          <w:lang w:val="en-US"/>
+        </w:rPr>
+        <w:t>unlikely to be relevant for the data mining task and most of the information it provides is very variabl</w:t>
+      </w:r>
+      <w:r>
+        <w:rPr>
+          <w:lang w:val="en-US"/>
+        </w:rPr>
+        <w:t>e and inconsistent</w:t>
+      </w:r>
+      <w:r>
+        <w:rPr>
+          <w:lang w:val="en-US"/>
+        </w:rPr>
+        <w:t xml:space="preserve">. Sometimes it’s just an acronym, and most of the time it’s the empty string. </w:t>
+      </w:r>
+      <w:r>
+        <w:rPr>
+          <w:lang w:val="en-US"/>
+        </w:rPr>
+        <w:t>It w</w:t>
+      </w:r>
+      <w:r>
+        <w:rPr>
+          <w:lang w:val="en-US"/>
+        </w:rPr>
+        <w:t xml:space="preserve">ould also require making a word dictionary and significantly increasing the </w:t>
+      </w:r>
+      <w:proofErr w:type="gramStart"/>
+      <w:r>
+        <w:rPr>
+          <w:lang w:val="en-US"/>
+        </w:rPr>
+        <w:t>amount</w:t>
+      </w:r>
+      <w:proofErr w:type="gramEnd"/>
+      <w:r>
+        <w:rPr>
+          <w:lang w:val="en-US"/>
+        </w:rPr>
+        <w:t xml:space="preserve"> of attributes to transform it into a suitable format</w:t>
+      </w:r>
+      <w:r>
+        <w:rPr>
+          <w:lang w:val="en-US"/>
+        </w:rPr>
+        <w:t xml:space="preserve">, which would not be worth the effort given the lack of utility </w:t>
+      </w:r>
+      <w:r>
+        <w:rPr>
+          <w:lang w:val="en-US"/>
+        </w:rPr>
+        <w:t>of the attribute</w:t>
+      </w:r>
+      <w:r>
+        <w:rPr>
+          <w:lang w:val="en-US"/>
+        </w:rPr>
+        <w:t xml:space="preserve">. </w:t>
+      </w:r>
+    </w:p>
+    <w:p>
+      <w:pPr>
+        <w:rPr>
+          <w:lang w:val="en-US"/>
+        </w:rPr>
+      </w:pPr>
+    </w:p>
+    <w:p>
+      <w:pPr>
+        <w:rPr>
+          <w:lang w:val="en-US"/>
+        </w:rPr>
+      </w:pPr>
+      <w:r>
+        <w:rPr>
+          <w:lang w:val="en-US"/>
+        </w:rPr>
+        <w:t>1.5</w:t>
+      </w:r>
+    </w:p>
+    <w:p>
+      <w:pPr>
+        <w:rPr>
+          <w:lang w:val="en-US"/>
+        </w:rPr>
+      </w:pPr>
+      <w:r>
+        <w:rPr>
+          <w:lang w:val="en-US"/>
+        </w:rPr>
+        <w:t xml:space="preserve">We used some data visualization to </w:t>
+      </w:r>
+      <w:r>
+        <w:rPr>
+          <w:lang w:val="en-US"/>
+        </w:rPr>
+        <w:t>make the outliers apparent. We decided to remove the rows that contained these outliers.</w:t>
+      </w:r>
+    </w:p>
+    <w:p>
+      <w:pPr>
+        <w:rPr>
+          <w:lang w:val="en-US"/>
+        </w:rPr>
+      </w:pPr>
+    </w:p>
+    <w:p>
+      <w:pPr>
+        <w:rPr>
+          <w:lang w:val="en-US"/>
+        </w:rPr>
+      </w:pPr>
+      <w:r>
+        <w:rPr>
+          <w:lang w:val="en-US"/>
+        </w:rPr>
+        <w:t>1.6</w:t>
+      </w:r>
+    </w:p>
+    <w:p>
+      <w:pPr>
+        <w:rPr>
+          <w:lang w:val="en-US"/>
+        </w:rPr>
+      </w:pPr>
+      <w:r>
+        <w:rPr>
+          <w:lang w:val="en-US"/>
+        </w:rPr>
+        <w:t>Since some provinces are missing from the location dataset, we decided</w:t>
+      </w:r>
+      <w:r>
+        <w:rPr>
+          <w:lang w:val="en-US"/>
+        </w:rPr>
+        <w:t xml:space="preserve"> to join the cases to the location dataset by country. We first updated the location dataset: For each country, we aggregated the relevant attributes (Deaths, Recovered, Active, </w:t>
+      </w:r>
+      <w:proofErr w:type="spellStart"/>
+      <w:r>
+        <w:rPr>
+          <w:lang w:val="en-US"/>
+        </w:rPr>
+        <w:t>Incident_Rate</w:t>
+      </w:r>
+      <w:proofErr w:type="spellEnd"/>
+      <w:r>
+        <w:rPr>
+          <w:lang w:val="en-US"/>
+        </w:rPr>
+        <w:t xml:space="preserve">, </w:t>
+      </w:r>
+      <w:proofErr w:type="spellStart"/>
+      <w:r>
+        <w:rPr>
+          <w:lang w:val="en-US"/>
+        </w:rPr>
+        <w:t>Case_Fatality</w:t>
+      </w:r>
+      <w:proofErr w:type="spellEnd"/>
+      <w:r>
+        <w:rPr>
+          <w:lang w:val="en-US"/>
+        </w:rPr>
+        <w:t xml:space="preserve">) using either sum or average functions and discarded irrelevant features (latitude / longitude – these are already captured on a per-case basis in the cases training set). </w:t>
+      </w:r>
+    </w:p>
+    <w:p>
+      <w:pPr>
+        <w:rPr>
+          <w:lang w:val="en-US"/>
+        </w:rPr>
+      </w:pPr>
+    </w:p>
+    <w:p>
+      <w:pPr>
+        <w:rPr>
+          <w:lang w:val="en-US"/>
+        </w:rPr>
+      </w:pPr>
+      <w:r>
+        <w:rPr>
+          <w:lang w:val="en-US"/>
+        </w:rPr>
+        <w:lastRenderedPageBreak/>
+        <w:t xml:space="preserve">Problem: Some </w:t>
+      </w:r>
+      <w:r>
+        <w:rPr>
+          <w:lang w:val="en-US"/>
+        </w:rPr>
+        <w:t xml:space="preserve">countries only kept track of how many confirmed cases and deaths occurred, and did not keep track of the recoveries, e.g., Belgium, United States, Serbia. A solution we can implement is to simply subtract Confirmed – Deaths to obtain an approximation of the amount of recovered (keeping in mind that some of the confirmed may be active cases, and may potentially die – however, this is a relatively small proportion). A better solution may be to simply remove the “recovered” column all together, as </w:t>
+      </w:r>
+      <w:r>
+        <w:rPr>
+          <w:lang w:val="en-US"/>
+        </w:rPr>
+        <w:t xml:space="preserve">the </w:t>
+      </w:r>
+      <w:proofErr w:type="spellStart"/>
+      <w:r>
+        <w:rPr>
+          <w:lang w:val="en-US"/>
+        </w:rPr>
+        <w:t>Case_Fatality</w:t>
+      </w:r>
+      <w:proofErr w:type="spellEnd"/>
+      <w:r>
+        <w:rPr>
+          <w:lang w:val="en-US"/>
+        </w:rPr>
+        <w:t xml:space="preserve"> </w:t>
+      </w:r>
+      <w:r>
+        <w:rPr>
+          <w:lang w:val="en-US"/>
+        </w:rPr>
+        <w:t>column</w:t>
+      </w:r>
+      <w:r>
+        <w:rPr>
+          <w:lang w:val="en-US"/>
+        </w:rPr>
+        <w:t xml:space="preserve"> should provide the data mining algorithm with all the information it needs, making Recovered redundant. </w:t>
+      </w:r>
+      <w:r>
+        <w:rPr>
+          <w:lang w:val="en-US"/>
+        </w:rPr>
+        <w:t>(</w:t>
+      </w:r>
+      <w:proofErr w:type="gramStart"/>
+      <w:r>
+        <w:rPr>
+          <w:lang w:val="en-US"/>
+        </w:rPr>
+        <w:t>see</w:t>
+      </w:r>
+      <w:proofErr w:type="gramEnd"/>
+      <w:r>
+        <w:rPr>
+          <w:lang w:val="en-US"/>
+        </w:rPr>
+        <w:t xml:space="preserve"> 1.7)</w:t>
+      </w:r>
+    </w:p>
+    <w:p>
+      <w:pPr>
+        <w:rPr>
+          <w:lang w:val="en-US"/>
+        </w:rPr>
+      </w:pPr>
+    </w:p>
+    <w:p>
+      <w:pPr>
+        <w:rPr>
+          <w:lang w:val="en-US"/>
+        </w:rPr>
+      </w:pPr>
+      <w:r>
+        <w:rPr>
+          <w:lang w:val="en-US"/>
+        </w:rPr>
+        <w:t>1.7</w:t>
+      </w:r>
+    </w:p>
+    <w:p>
+      <w:pPr>
+        <w:rPr>
+          <w:lang w:val="en-US"/>
+        </w:rPr>
+      </w:pPr>
+      <w:r>
+        <w:rPr>
+          <w:lang w:val="en-US"/>
+        </w:rPr>
+        <w:t>Columns to remove from dataset</w:t>
+      </w:r>
+      <w:r>
+        <w:rPr>
+          <w:lang w:val="en-US"/>
+        </w:rPr>
+        <w:t>s</w:t>
+      </w:r>
+      <w:r>
+        <w:rPr>
+          <w:lang w:val="en-US"/>
+        </w:rPr>
+        <w:t>:</w:t>
+      </w:r>
+    </w:p>
+    <w:p>
+      <w:pPr>
+        <w:pStyle w:val="ListParagraph"/>
+        <w:numPr>
+          <w:ilvl w:val="0"/>
+          <w:numId w:val="1"/>
+        </w:numPr>
+        <w:rPr>
+          <w:lang w:val="en-US"/>
+        </w:rPr>
+      </w:pPr>
+      <w:r>
+        <w:rPr>
+          <w:lang w:val="en-US"/>
+        </w:rPr>
+        <w:t>Additional information</w:t>
+      </w:r>
+      <w:r>
+        <w:rPr>
+          <w:lang w:val="en-US"/>
+        </w:rPr>
+        <w:t xml:space="preserve"> (Justification in 1.4)</w:t>
+      </w:r>
+    </w:p>
+    <w:p>
+      <w:pPr>
+        <w:pStyle w:val="ListParagraph"/>
+        <w:numPr>
+          <w:ilvl w:val="0"/>
+          <w:numId w:val="1"/>
+        </w:numPr>
+        <w:rPr>
+          <w:lang w:val="en-US"/>
+        </w:rPr>
+      </w:pPr>
+      <w:r>
+        <w:rPr>
+          <w:lang w:val="en-US"/>
+        </w:rPr>
+        <w:t>Recovered (Justification in 1.6)</w:t>
+      </w:r>
+    </w:p>
+    <w:p>
+      <w:pPr>
+        <w:pStyle w:val="ListParagraph"/>
+        <w:numPr>
+          <w:ilvl w:val="0"/>
+          <w:numId w:val="1"/>
+        </w:numPr>
+        <w:rPr>
+          <w:lang w:val="en-US"/>
+        </w:rPr>
+      </w:pPr>
+      <w:r>
+        <w:rPr>
+          <w:lang w:val="en-US"/>
+        </w:rPr>
+        <w:t>Province (Not always filled out, and we think that having both Country and Latitude/Longitude will be sufficient for providing the data mining algorithm with geographical information and cultural information.</w:t>
+      </w:r>
+    </w:p>
+    <w:p>
+      <w:pPr>
+        <w:pStyle w:val="ListParagraph"/>
+        <w:numPr>
+          <w:ilvl w:val="0"/>
+          <w:numId w:val="1"/>
+        </w:numPr>
+        <w:rPr>
+          <w:lang w:val="en-US"/>
+        </w:rPr>
+      </w:pPr>
+      <w:r>
+        <w:rPr>
+          <w:lang w:val="en-US"/>
+        </w:rPr>
+        <w:t>Outcome – We replaced it in 1.1</w:t>
+      </w:r>
+    </w:p>
+    <w:p>
+      <w:pPr>
+        <w:pStyle w:val="ListParagraph"/>
+        <w:numPr>
+          <w:ilvl w:val="0"/>
+          <w:numId w:val="1"/>
+        </w:numPr>
+        <w:rPr>
+          <w:lang w:val="en-US"/>
+        </w:rPr>
+      </w:pPr>
+      <w:r>
+        <w:rPr>
+          <w:lang w:val="en-US"/>
+        </w:rPr>
+        <w:t>Source – Intuitively irrelevant to classifying outcome groups.</w:t>
+      </w:r>
+    </w:p>
+    <w:p>
+      <w:pPr>
+        <w:pStyle w:val="ListParagraph"/>
+        <w:numPr>
+          <w:ilvl w:val="0"/>
+          <w:numId w:val="1"/>
+        </w:numPr>
+        <w:rPr>
+          <w:lang w:val="en-US"/>
+        </w:rPr>
+      </w:pPr>
+      <w:r>
+        <w:rPr>
+          <w:lang w:val="en-US"/>
+        </w:rPr>
+        <w:t xml:space="preserve">Active – Unlikely to be relevant, and possibly made redundant by </w:t>
+      </w:r>
+      <w:proofErr w:type="spellStart"/>
+      <w:r>
+        <w:rPr>
+          <w:lang w:val="en-US"/>
+        </w:rPr>
+        <w:t>date_confirmation</w:t>
+      </w:r>
+      <w:proofErr w:type="spellEnd"/>
+      <w:r>
+        <w:rPr>
+          <w:lang w:val="en-US"/>
+        </w:rPr>
+        <w:t>, which provides more information regarding time.</w:t>
+      </w:r>
+    </w:p>
+    <w:p>
+      <w:pPr>
+        <w:pStyle w:val="ListParagraph"/>
+        <w:numPr>
+          <w:ilvl w:val="0"/>
+          <w:numId w:val="1"/>
+        </w:numPr>
+        <w:rPr>
+          <w:lang w:val="en-US"/>
+        </w:rPr>
+      </w:pPr>
+      <w:r>
+        <w:rPr>
+          <w:lang w:val="en-US"/>
+        </w:rPr>
+        <w:t xml:space="preserve">Confirmed – </w:t>
+      </w:r>
+      <w:proofErr w:type="spellStart"/>
+      <w:r>
+        <w:rPr>
+          <w:lang w:val="en-US"/>
+        </w:rPr>
+        <w:t>Case_Fatality</w:t>
+      </w:r>
+      <w:proofErr w:type="spellEnd"/>
+      <w:r>
+        <w:rPr>
+          <w:lang w:val="en-US"/>
+        </w:rPr>
+        <w:t xml:space="preserve"> is Deaths / Confirmed. This is much more relevant to the task of classifying outcome groups, making both Confirmed and Deaths irrelevant.</w:t>
+      </w:r>
+    </w:p>
+    <w:p>
+      <w:pPr>
+        <w:pStyle w:val="ListParagraph"/>
+        <w:numPr>
+          <w:ilvl w:val="0"/>
+          <w:numId w:val="1"/>
+        </w:numPr>
+        <w:rPr>
+          <w:lang w:val="en-US"/>
+        </w:rPr>
+      </w:pPr>
+      <w:proofErr w:type="gramStart"/>
+      <w:r>
+        <w:rPr>
+          <w:lang w:val="en-US"/>
+        </w:rPr>
+        <w:t>Deaths  -</w:t>
+      </w:r>
+      <w:proofErr w:type="gramEnd"/>
+      <w:r>
+        <w:rPr>
+          <w:lang w:val="en-US"/>
+        </w:rPr>
+        <w:t xml:space="preserve"> See above</w:t>
+      </w:r>
+    </w:p>
+    <w:p>
+      <w:pPr>
+        <w:ind w:left="360"/>
+        <w:rPr>
+          <w:lang w:val="en-US"/>
+        </w:rPr>
+      </w:pPr>
+    </w:p>
+    <w:p>
+      <w:pPr>
+        <w:rPr>
+          <w:lang w:val="en-US"/>
+        </w:rPr>
+      </w:pPr>
+      <w:r>
+        <w:rPr>
+          <w:lang w:val="en-US"/>
+        </w:rPr>
+        <w:t xml:space="preserve">Columns to keep </w:t>
+      </w:r>
+      <w:r>
+        <w:rPr>
+          <w:lang w:val="en-US"/>
+        </w:rPr>
+        <w:t xml:space="preserve">in </w:t>
+      </w:r>
+      <w:r>
+        <w:rPr>
+          <w:lang w:val="en-US"/>
+        </w:rPr>
+        <w:t>final dataset</w:t>
+      </w:r>
+      <w:r>
+        <w:rPr>
+          <w:lang w:val="en-US"/>
+        </w:rPr>
+        <w:t>:</w:t>
+      </w:r>
+    </w:p>
+    <w:p>
+      <w:pPr>
+        <w:pStyle w:val="ListParagraph"/>
+        <w:numPr>
+          <w:ilvl w:val="0"/>
+          <w:numId w:val="1"/>
+        </w:numPr>
+        <w:rPr>
+          <w:lang w:val="en-US"/>
+        </w:rPr>
+      </w:pPr>
+      <w:r>
+        <w:rPr>
+          <w:lang w:val="en-US"/>
+        </w:rPr>
+        <w:t xml:space="preserve">Country – Different countries have different methods of stopping the spread. Certain races may be </w:t>
+      </w:r>
+      <w:proofErr w:type="gramStart"/>
+      <w:r>
+        <w:rPr>
+          <w:lang w:val="en-US"/>
+        </w:rPr>
+        <w:t>more or less susceptible</w:t>
+      </w:r>
+      <w:proofErr w:type="gramEnd"/>
+      <w:r>
+        <w:rPr>
+          <w:lang w:val="en-US"/>
+        </w:rPr>
+        <w:t xml:space="preserve"> due to biological differences.</w:t>
+      </w:r>
+    </w:p>
+    <w:p>
+      <w:pPr>
+        <w:pStyle w:val="ListParagraph"/>
+        <w:numPr>
+          <w:ilvl w:val="0"/>
+          <w:numId w:val="1"/>
+        </w:numPr>
+        <w:rPr>
+          <w:lang w:val="en-US"/>
+        </w:rPr>
+      </w:pPr>
+      <w:proofErr w:type="spellStart"/>
+      <w:r>
+        <w:rPr>
+          <w:lang w:val="en-US"/>
+        </w:rPr>
+        <w:t>Incident_Rate</w:t>
+      </w:r>
+      <w:proofErr w:type="spellEnd"/>
+      <w:r>
+        <w:rPr>
+          <w:lang w:val="en-US"/>
+        </w:rPr>
+        <w:t xml:space="preserve"> </w:t>
+      </w:r>
+    </w:p>
+    <w:p>
+      <w:pPr>
+        <w:pStyle w:val="ListParagraph"/>
+        <w:numPr>
+          <w:ilvl w:val="0"/>
+          <w:numId w:val="1"/>
+        </w:numPr>
+        <w:rPr>
+          <w:lang w:val="en-US"/>
+        </w:rPr>
+      </w:pPr>
+      <w:proofErr w:type="spellStart"/>
+      <w:r>
+        <w:rPr>
+          <w:lang w:val="en-US"/>
+        </w:rPr>
+        <w:t>Case_Fatality</w:t>
+      </w:r>
+      <w:proofErr w:type="spellEnd"/>
+      <w:r>
+        <w:rPr>
+          <w:lang w:val="en-US"/>
+        </w:rPr>
+        <w:t xml:space="preserve"> </w:t>
+      </w:r>
+      <w:r>
+        <w:rPr>
+          <w:lang w:val="en-US"/>
+        </w:rPr>
+        <w:t>- Gives metric for likelihood that any given person who has coronavirus will die from it. Very relevant.</w:t>
+      </w:r>
+    </w:p>
+    <w:p>
+      <w:pPr>
+        <w:pStyle w:val="ListParagraph"/>
+        <w:numPr>
+          <w:ilvl w:val="0"/>
+          <w:numId w:val="1"/>
+        </w:numPr>
+        <w:rPr>
+          <w:lang w:val="en-US"/>
+        </w:rPr>
+      </w:pPr>
+      <w:r>
+        <w:rPr>
+          <w:lang w:val="en-US"/>
+        </w:rPr>
+        <w:t>Age – Older people are more likely to die from COVID</w:t>
+      </w:r>
+    </w:p>
+    <w:p>
+      <w:pPr>
+        <w:pStyle w:val="ListParagraph"/>
+        <w:numPr>
+          <w:ilvl w:val="0"/>
+          <w:numId w:val="1"/>
+        </w:numPr>
+        <w:rPr>
+          <w:lang w:val="en-US"/>
+        </w:rPr>
+      </w:pPr>
+      <w:r>
+        <w:rPr>
+          <w:lang w:val="en-US"/>
+        </w:rPr>
+        <w:t>Latitude/Longitude – Provides geographical information</w:t>
+      </w:r>
+    </w:p>
+    <w:p>
+      <w:pPr>
+        <w:pStyle w:val="ListParagraph"/>
+        <w:numPr>
+          <w:ilvl w:val="0"/>
+          <w:numId w:val="1"/>
+        </w:numPr>
+        <w:rPr>
+          <w:lang w:val="en-US"/>
+        </w:rPr>
+      </w:pPr>
+      <w:proofErr w:type="spellStart"/>
+      <w:r>
+        <w:rPr>
+          <w:lang w:val="en-US"/>
+        </w:rPr>
+        <w:t>Chronic_disease_binary</w:t>
+      </w:r>
+      <w:proofErr w:type="spellEnd"/>
+      <w:r>
+        <w:rPr>
+          <w:lang w:val="en-US"/>
+        </w:rPr>
+        <w:t xml:space="preserve"> – Provides useful information about the </w:t>
+      </w:r>
+      <w:proofErr w:type="gramStart"/>
+      <w:r>
+        <w:rPr>
+          <w:lang w:val="en-US"/>
+        </w:rPr>
+        <w:t>patients</w:t>
+      </w:r>
+      <w:proofErr w:type="gramEnd"/>
+      <w:r>
+        <w:rPr>
+          <w:lang w:val="en-US"/>
+        </w:rPr>
+        <w:t xml:space="preserve"> health</w:t>
       </w:r>
     </w:p>
     <w:sectPr>
@@ -102,6 +954,127 @@
     </w:sectPr>
   </w:body>
 </w:document>
+</file>
+
+<file path=word/numbering.xml><?xml version="1.0" encoding="utf-8"?>
+<w:numbering xmlns:wpc="http://schemas.microsoft.com/office/word/2010/wordprocessingCanvas" xmlns:cx="http://schemas.microsoft.com/office/drawing/2014/chartex" xmlns:cx1="http://schemas.microsoft.com/office/drawing/2015/9/8/chartex" xmlns:cx2="http://schemas.microsoft.com/office/drawing/2015/10/21/chartex" xmlns:cx3="http://schemas.microsoft.com/office/drawing/2016/5/9/chartex" xmlns:cx4="http://schemas.microsoft.com/office/drawing/2016/5/10/chartex" xmlns:cx5="http://schemas.microsoft.com/office/drawing/2016/5/11/chartex" xmlns:cx6="http://schemas.microsoft.com/office/drawing/2016/5/12/chartex" xmlns:cx7="http://schemas.microsoft.com/office/drawing/2016/5/13/chartex" xmlns:cx8="http://schemas.microsoft.com/office/drawing/2016/5/14/chartex" xmlns:mc="http://schemas.openxmlformats.org/markup-compatibility/2006" xmlns:aink="http://schemas.microsoft.com/office/drawing/2016/ink" xmlns:am3d="http://schemas.microsoft.com/office/drawing/2017/model3d" xmlns:o="urn:schemas-microsoft-com:office:office" xmlns:oel="http://schemas.microsoft.com/office/2019/extlst" xmlns:r="http://schemas.openxmlformats.org/officeDocument/2006/relationships" xmlns:m="http://schemas.openxmlformats.org/officeDocument/2006/math" xmlns:v="urn:schemas-microsoft-com:vml" xmlns:wp14="http://schemas.microsoft.com/office/word/2010/wordprocessingDrawing" xmlns:wp="http://schemas.openxmlformats.org/drawingml/2006/wordprocessingDrawing" xmlns:w10="urn:schemas-microsoft-com:office:word" xmlns:w="http://schemas.openxmlformats.org/wordprocessingml/2006/main" xmlns:w14="http://schemas.microsoft.com/office/word/2010/wordml" xmlns:w15="http://schemas.microsoft.com/office/word/2012/wordml" xmlns:w16cex="http://schemas.microsoft.com/office/word/2018/wordml/cex" xmlns:w16cid="http://schemas.microsoft.com/office/word/2016/wordml/cid" xmlns:w16="http://schemas.microsoft.com/office/word/2018/wordml" xmlns:w16sdtdh="http://schemas.microsoft.com/office/word/2020/wordml/sdtdatahash" xmlns:w16se="http://schemas.microsoft.com/office/word/2015/wordml/symex" xmlns:wpg="http://schemas.microsoft.com/office/word/2010/wordprocessingGroup" xmlns:wpi="http://schemas.microsoft.com/office/word/2010/wordprocessingInk" xmlns:wne="http://schemas.microsoft.com/office/word/2006/wordml" xmlns:wps="http://schemas.microsoft.com/office/word/2010/wordprocessingShape" mc:Ignorable="w14 w15 w16se w16cid w16 w16cex w16sdtdh wp14">
+  <w:abstractNum w:abstractNumId="0" w15:restartNumberingAfterBreak="0">
+    <w:nsid w:val="13CC3DAF"/>
+    <w:multiLevelType w:val="hybridMultilevel"/>
+    <w:tmpl w:val="FCEA6796"/>
+    <w:lvl w:ilvl="0" w:tplc="ACDE5902">
+      <w:start w:val="1"/>
+      <w:numFmt w:val="bullet"/>
+      <w:lvlText w:val="-"/>
+      <w:lvlJc w:val="left"/>
+      <w:pPr>
+        <w:ind w:left="720" w:hanging="360"/>
+      </w:pPr>
+      <w:rPr>
+        <w:rFonts w:ascii="Calibri" w:eastAsiaTheme="minorHAnsi" w:hAnsi="Calibri" w:cs="Calibri" w:hint="default"/>
+      </w:rPr>
+    </w:lvl>
+    <w:lvl w:ilvl="1" w:tplc="04090003" w:tentative="1">
+      <w:start w:val="1"/>
+      <w:numFmt w:val="bullet"/>
+      <w:lvlText w:val="o"/>
+      <w:lvlJc w:val="left"/>
+      <w:pPr>
+        <w:ind w:left="1440" w:hanging="360"/>
+      </w:pPr>
+      <w:rPr>
+        <w:rFonts w:ascii="Courier New" w:hAnsi="Courier New" w:hint="default"/>
+      </w:rPr>
+    </w:lvl>
+    <w:lvl w:ilvl="2" w:tplc="04090005" w:tentative="1">
+      <w:start w:val="1"/>
+      <w:numFmt w:val="bullet"/>
+      <w:lvlText w:val=""/>
+      <w:lvlJc w:val="left"/>
+      <w:pPr>
+        <w:ind w:left="2160" w:hanging="360"/>
+      </w:pPr>
+      <w:rPr>
+        <w:rFonts w:ascii="Wingdings" w:hAnsi="Wingdings" w:hint="default"/>
+      </w:rPr>
+    </w:lvl>
+    <w:lvl w:ilvl="3" w:tplc="04090001" w:tentative="1">
+      <w:start w:val="1"/>
+      <w:numFmt w:val="bullet"/>
+      <w:lvlText w:val=""/>
+      <w:lvlJc w:val="left"/>
+      <w:pPr>
+        <w:ind w:left="2880" w:hanging="360"/>
+      </w:pPr>
+      <w:rPr>
+        <w:rFonts w:ascii="Symbol" w:hAnsi="Symbol" w:hint="default"/>
+      </w:rPr>
+    </w:lvl>
+    <w:lvl w:ilvl="4" w:tplc="04090003" w:tentative="1">
+      <w:start w:val="1"/>
+      <w:numFmt w:val="bullet"/>
+      <w:lvlText w:val="o"/>
+      <w:lvlJc w:val="left"/>
+      <w:pPr>
+        <w:ind w:left="3600" w:hanging="360"/>
+      </w:pPr>
+      <w:rPr>
+        <w:rFonts w:ascii="Courier New" w:hAnsi="Courier New" w:hint="default"/>
+      </w:rPr>
+    </w:lvl>
+    <w:lvl w:ilvl="5" w:tplc="04090005" w:tentative="1">
+      <w:start w:val="1"/>
+      <w:numFmt w:val="bullet"/>
+      <w:lvlText w:val=""/>
+      <w:lvlJc w:val="left"/>
+      <w:pPr>
+        <w:ind w:left="4320" w:hanging="360"/>
+      </w:pPr>
+      <w:rPr>
+        <w:rFonts w:ascii="Wingdings" w:hAnsi="Wingdings" w:hint="default"/>
+      </w:rPr>
+    </w:lvl>
+    <w:lvl w:ilvl="6" w:tplc="04090001" w:tentative="1">
+      <w:start w:val="1"/>
+      <w:numFmt w:val="bullet"/>
+      <w:lvlText w:val=""/>
+      <w:lvlJc w:val="left"/>
+      <w:pPr>
+        <w:ind w:left="5040" w:hanging="360"/>
+      </w:pPr>
+      <w:rPr>
+        <w:rFonts w:ascii="Symbol" w:hAnsi="Symbol" w:hint="default"/>
+      </w:rPr>
+    </w:lvl>
+    <w:lvl w:ilvl="7" w:tplc="04090003" w:tentative="1">
+      <w:start w:val="1"/>
+      <w:numFmt w:val="bullet"/>
+      <w:lvlText w:val="o"/>
+      <w:lvlJc w:val="left"/>
+      <w:pPr>
+        <w:ind w:left="5760" w:hanging="360"/>
+      </w:pPr>
+      <w:rPr>
+        <w:rFonts w:ascii="Courier New" w:hAnsi="Courier New" w:hint="default"/>
+      </w:rPr>
+    </w:lvl>
+    <w:lvl w:ilvl="8" w:tplc="04090005" w:tentative="1">
+      <w:start w:val="1"/>
+      <w:numFmt w:val="bullet"/>
+      <w:lvlText w:val=""/>
+      <w:lvlJc w:val="left"/>
+      <w:pPr>
+        <w:ind w:left="6480" w:hanging="360"/>
+      </w:pPr>
+      <w:rPr>
+        <w:rFonts w:ascii="Wingdings" w:hAnsi="Wingdings" w:hint="default"/>
+      </w:rPr>
+    </w:lvl>
+  </w:abstractNum>
+  <w:num w:numId="1" w16cid:durableId="348063309">
+    <w:abstractNumId w:val="0"/>
+  </w:num>
+</w:numbering>
 </file>
 
 <file path=word/styles.xml><?xml version="1.0" encoding="utf-8"?>
@@ -526,6 +1499,17 @@
     <w:semiHidden/>
     <w:unhideWhenUsed/>
   </w:style>
+  <w:style w:type="paragraph" w:styleId="ListParagraph">
+    <w:name w:val="List Paragraph"/>
+    <w:basedOn w:val="Normal"/>
+    <w:uiPriority w:val="34"/>
+    <w:qFormat/>
+    <w:rsid w:val="00515171"/>
+    <w:pPr>
+      <w:ind w:left="720"/>
+      <w:contextualSpacing/>
+    </w:pPr>
+  </w:style>
 </w:styles>
 </file>
 

</xml_diff>